<commit_message>
Übungen für RN phsyical Layer hinzugefügt
</commit_message>
<xml_diff>
--- a/Sebastian/Rechnernetze/Aufgaben/2_Rechnernetze_PhysicalLayer.docx
+++ b/Sebastian/Rechnernetze/Aufgaben/2_Rechnernetze_PhysicalLayer.docx
@@ -16,21 +16,19 @@
         <w:pStyle w:val="Listenabsatz"/>
         <w:numPr>
           <w:ilvl w:val="0"/>
-          <w:numId w:val="13"/>
+          <w:numId w:val="14"/>
         </w:numPr>
-        <w:spacing w:line="254" w:lineRule="auto"/>
         <w:rPr>
           <w:sz w:val="24"/>
           <w:szCs w:val="24"/>
         </w:rPr>
       </w:pPr>
-      <w:bookmarkStart w:id="0" w:name="_GoBack"/>
       <w:r>
         <w:rPr>
           <w:sz w:val="24"/>
           <w:szCs w:val="24"/>
         </w:rPr>
-        <w:t>Das ist die erste Frage</w:t>
+        <w:t>Was ist die Bitrate und was die Baudrate, wenn man die minimal mögliche Codierung verwendet?</w:t>
       </w:r>
     </w:p>
     <w:p>
@@ -41,6 +39,59 @@
           <w:szCs w:val="24"/>
         </w:rPr>
       </w:pPr>
+      <w:r>
+        <w:rPr>
+          <w:noProof/>
+        </w:rPr>
+        <w:drawing>
+          <wp:inline distT="0" distB="0" distL="0" distR="0">
+            <wp:extent cx="5000625" cy="2291954"/>
+            <wp:effectExtent l="0" t="0" r="0" b="0"/>
+            <wp:docPr id="1" name="Grafik 1"/>
+            <wp:cNvGraphicFramePr>
+              <a:graphicFrameLocks xmlns:a="http://schemas.openxmlformats.org/drawingml/2006/main" noChangeAspect="1"/>
+            </wp:cNvGraphicFramePr>
+            <a:graphic xmlns:a="http://schemas.openxmlformats.org/drawingml/2006/main">
+              <a:graphicData uri="http://schemas.openxmlformats.org/drawingml/2006/picture">
+                <pic:pic xmlns:pic="http://schemas.openxmlformats.org/drawingml/2006/picture">
+                  <pic:nvPicPr>
+                    <pic:cNvPr id="0" name="Picture 1"/>
+                    <pic:cNvPicPr>
+                      <a:picLocks noChangeAspect="1" noChangeArrowheads="1"/>
+                    </pic:cNvPicPr>
+                  </pic:nvPicPr>
+                  <pic:blipFill>
+                    <a:blip r:embed="rId8" cstate="print">
+                      <a:extLst>
+                        <a:ext uri="{28A0092B-C50C-407E-A947-70E740481C1C}">
+                          <a14:useLocalDpi xmlns:a14="http://schemas.microsoft.com/office/drawing/2010/main" val="0"/>
+                        </a:ext>
+                      </a:extLst>
+                    </a:blip>
+                    <a:srcRect/>
+                    <a:stretch>
+                      <a:fillRect/>
+                    </a:stretch>
+                  </pic:blipFill>
+                  <pic:spPr bwMode="auto">
+                    <a:xfrm>
+                      <a:off x="0" y="0"/>
+                      <a:ext cx="5083914" cy="2330128"/>
+                    </a:xfrm>
+                    <a:prstGeom prst="rect">
+                      <a:avLst/>
+                    </a:prstGeom>
+                    <a:noFill/>
+                    <a:ln>
+                      <a:noFill/>
+                    </a:ln>
+                  </pic:spPr>
+                </pic:pic>
+              </a:graphicData>
+            </a:graphic>
+          </wp:inline>
+        </w:drawing>
+      </w:r>
     </w:p>
     <w:p>
       <w:pPr>
@@ -65,9 +116,8 @@
         <w:pStyle w:val="Listenabsatz"/>
         <w:numPr>
           <w:ilvl w:val="0"/>
-          <w:numId w:val="13"/>
+          <w:numId w:val="14"/>
         </w:numPr>
-        <w:spacing w:line="254" w:lineRule="auto"/>
         <w:rPr>
           <w:sz w:val="24"/>
           <w:szCs w:val="24"/>
@@ -78,21 +128,163 @@
           <w:sz w:val="24"/>
           <w:szCs w:val="24"/>
         </w:rPr>
-        <w:t>Das ist die zweite Frage…</w:t>
+        <w:t>Ordne die drei Kabelarten nach der maximal möglichen Bandbreite (klein nach groß).</w:t>
       </w:r>
     </w:p>
     <w:p>
       <w:pPr>
+        <w:pStyle w:val="Listenabsatz"/>
         <w:rPr>
           <w:sz w:val="24"/>
           <w:szCs w:val="24"/>
         </w:rPr>
       </w:pPr>
+      <w:r>
+        <w:rPr>
+          <w:sz w:val="24"/>
+          <w:szCs w:val="24"/>
+        </w:rPr>
+        <w:t>Koaxialkabel, Twisted Pair, Glasfaser</w:t>
+      </w:r>
+      <w:bookmarkStart w:id="0" w:name="_GoBack"/>
+      <w:bookmarkEnd w:id="0"/>
     </w:p>
-    <w:bookmarkEnd w:id="0"/>
+    <w:p>
+      <w:pPr>
+        <w:pStyle w:val="Listenabsatz"/>
+        <w:rPr>
+          <w:sz w:val="24"/>
+          <w:szCs w:val="24"/>
+        </w:rPr>
+      </w:pPr>
+    </w:p>
+    <w:p>
+      <w:pPr>
+        <w:pStyle w:val="Listenabsatz"/>
+        <w:rPr>
+          <w:sz w:val="24"/>
+          <w:szCs w:val="24"/>
+        </w:rPr>
+      </w:pPr>
+    </w:p>
+    <w:p>
+      <w:pPr>
+        <w:pStyle w:val="Listenabsatz"/>
+        <w:rPr>
+          <w:sz w:val="24"/>
+          <w:szCs w:val="24"/>
+        </w:rPr>
+      </w:pPr>
+    </w:p>
+    <w:p>
+      <w:pPr>
+        <w:pStyle w:val="Listenabsatz"/>
+        <w:numPr>
+          <w:ilvl w:val="0"/>
+          <w:numId w:val="14"/>
+        </w:numPr>
+        <w:rPr>
+          <w:sz w:val="24"/>
+          <w:szCs w:val="24"/>
+        </w:rPr>
+      </w:pPr>
+      <w:r>
+        <w:rPr>
+          <w:sz w:val="24"/>
+          <w:szCs w:val="24"/>
+        </w:rPr>
+        <w:t xml:space="preserve">Warum will man bei einem Signal, das übertragen werden </w:t>
+      </w:r>
+      <w:r>
+        <w:rPr>
+          <w:sz w:val="24"/>
+          <w:szCs w:val="24"/>
+        </w:rPr>
+        <w:t>soll,</w:t>
+      </w:r>
+      <w:r>
+        <w:rPr>
+          <w:sz w:val="24"/>
+          <w:szCs w:val="24"/>
+        </w:rPr>
+        <w:t xml:space="preserve"> nicht, dass es für lange Zeit auf 0 oder 1 bleibt?</w:t>
+      </w:r>
+    </w:p>
+    <w:p>
+      <w:pPr>
+        <w:rPr>
+          <w:sz w:val="24"/>
+          <w:szCs w:val="24"/>
+        </w:rPr>
+      </w:pPr>
+    </w:p>
+    <w:p>
+      <w:pPr>
+        <w:rPr>
+          <w:sz w:val="24"/>
+          <w:szCs w:val="24"/>
+        </w:rPr>
+      </w:pPr>
+    </w:p>
+    <w:p>
+      <w:pPr>
+        <w:pStyle w:val="Listenabsatz"/>
+        <w:numPr>
+          <w:ilvl w:val="0"/>
+          <w:numId w:val="14"/>
+        </w:numPr>
+        <w:rPr>
+          <w:sz w:val="24"/>
+          <w:szCs w:val="24"/>
+        </w:rPr>
+      </w:pPr>
+      <w:r>
+        <w:rPr>
+          <w:sz w:val="24"/>
+          <w:szCs w:val="24"/>
+        </w:rPr>
+        <w:t>Was ist ein Nachteil der Manchester Codierung, bezogen auf die benötigte Bandbreite?</w:t>
+      </w:r>
+    </w:p>
+    <w:p>
+      <w:pPr>
+        <w:rPr>
+          <w:sz w:val="24"/>
+          <w:szCs w:val="24"/>
+        </w:rPr>
+      </w:pPr>
+    </w:p>
+    <w:p>
+      <w:pPr>
+        <w:rPr>
+          <w:sz w:val="24"/>
+          <w:szCs w:val="24"/>
+        </w:rPr>
+      </w:pPr>
+    </w:p>
+    <w:p>
+      <w:pPr>
+        <w:pStyle w:val="Listenabsatz"/>
+        <w:numPr>
+          <w:ilvl w:val="0"/>
+          <w:numId w:val="14"/>
+        </w:numPr>
+        <w:rPr>
+          <w:sz w:val="24"/>
+          <w:szCs w:val="24"/>
+        </w:rPr>
+      </w:pPr>
+      <w:r>
+        <w:rPr>
+          <w:sz w:val="24"/>
+          <w:szCs w:val="24"/>
+        </w:rPr>
+        <w:t>Was ist die Besonderheit am Gray-Code?</w:t>
+      </w:r>
+    </w:p>
     <w:p/>
     <w:sectPr>
-      <w:headerReference w:type="default" r:id="rId8"/>
+      <w:headerReference w:type="default" r:id="rId9"/>
       <w:pgSz w:w="11906" w:h="16838"/>
       <w:pgMar w:top="1417" w:right="1417" w:bottom="1134" w:left="1417" w:header="708" w:footer="708" w:gutter="0"/>
       <w:cols w:space="708"/>
@@ -190,7 +382,7 @@
         <w:sz w:val="20"/>
         <w:szCs w:val="20"/>
       </w:rPr>
-      <w:t>10.04.2019</w:t>
+      <w:t>20.04.2019</w:t>
     </w:r>
     <w:r>
       <w:rPr>
@@ -598,6 +790,95 @@
     </w:lvl>
   </w:abstractNum>
   <w:abstractNum w:abstractNumId="4" w15:restartNumberingAfterBreak="0">
+    <w:nsid w:val="39FA66CB"/>
+    <w:multiLevelType w:val="hybridMultilevel"/>
+    <w:tmpl w:val="64A6C91E"/>
+    <w:lvl w:ilvl="0" w:tplc="0407000F">
+      <w:start w:val="1"/>
+      <w:numFmt w:val="decimal"/>
+      <w:lvlText w:val="%1."/>
+      <w:lvlJc w:val="left"/>
+      <w:pPr>
+        <w:ind w:left="720" w:hanging="360"/>
+      </w:pPr>
+      <w:rPr>
+        <w:rFonts w:hint="default"/>
+      </w:rPr>
+    </w:lvl>
+    <w:lvl w:ilvl="1" w:tplc="04070019" w:tentative="1">
+      <w:start w:val="1"/>
+      <w:numFmt w:val="lowerLetter"/>
+      <w:lvlText w:val="%2."/>
+      <w:lvlJc w:val="left"/>
+      <w:pPr>
+        <w:ind w:left="1440" w:hanging="360"/>
+      </w:pPr>
+    </w:lvl>
+    <w:lvl w:ilvl="2" w:tplc="0407001B" w:tentative="1">
+      <w:start w:val="1"/>
+      <w:numFmt w:val="lowerRoman"/>
+      <w:lvlText w:val="%3."/>
+      <w:lvlJc w:val="right"/>
+      <w:pPr>
+        <w:ind w:left="2160" w:hanging="180"/>
+      </w:pPr>
+    </w:lvl>
+    <w:lvl w:ilvl="3" w:tplc="0407000F" w:tentative="1">
+      <w:start w:val="1"/>
+      <w:numFmt w:val="decimal"/>
+      <w:lvlText w:val="%4."/>
+      <w:lvlJc w:val="left"/>
+      <w:pPr>
+        <w:ind w:left="2880" w:hanging="360"/>
+      </w:pPr>
+    </w:lvl>
+    <w:lvl w:ilvl="4" w:tplc="04070019" w:tentative="1">
+      <w:start w:val="1"/>
+      <w:numFmt w:val="lowerLetter"/>
+      <w:lvlText w:val="%5."/>
+      <w:lvlJc w:val="left"/>
+      <w:pPr>
+        <w:ind w:left="3600" w:hanging="360"/>
+      </w:pPr>
+    </w:lvl>
+    <w:lvl w:ilvl="5" w:tplc="0407001B" w:tentative="1">
+      <w:start w:val="1"/>
+      <w:numFmt w:val="lowerRoman"/>
+      <w:lvlText w:val="%6."/>
+      <w:lvlJc w:val="right"/>
+      <w:pPr>
+        <w:ind w:left="4320" w:hanging="180"/>
+      </w:pPr>
+    </w:lvl>
+    <w:lvl w:ilvl="6" w:tplc="0407000F" w:tentative="1">
+      <w:start w:val="1"/>
+      <w:numFmt w:val="decimal"/>
+      <w:lvlText w:val="%7."/>
+      <w:lvlJc w:val="left"/>
+      <w:pPr>
+        <w:ind w:left="5040" w:hanging="360"/>
+      </w:pPr>
+    </w:lvl>
+    <w:lvl w:ilvl="7" w:tplc="04070019" w:tentative="1">
+      <w:start w:val="1"/>
+      <w:numFmt w:val="lowerLetter"/>
+      <w:lvlText w:val="%8."/>
+      <w:lvlJc w:val="left"/>
+      <w:pPr>
+        <w:ind w:left="5760" w:hanging="360"/>
+      </w:pPr>
+    </w:lvl>
+    <w:lvl w:ilvl="8" w:tplc="0407001B" w:tentative="1">
+      <w:start w:val="1"/>
+      <w:numFmt w:val="lowerRoman"/>
+      <w:lvlText w:val="%9."/>
+      <w:lvlJc w:val="right"/>
+      <w:pPr>
+        <w:ind w:left="6480" w:hanging="180"/>
+      </w:pPr>
+    </w:lvl>
+  </w:abstractNum>
+  <w:abstractNum w:abstractNumId="5" w15:restartNumberingAfterBreak="0">
     <w:nsid w:val="53E550B7"/>
     <w:multiLevelType w:val="multilevel"/>
     <w:tmpl w:val="69545668"/>
@@ -710,7 +991,7 @@
       </w:rPr>
     </w:lvl>
   </w:abstractNum>
-  <w:abstractNum w:abstractNumId="5" w15:restartNumberingAfterBreak="0">
+  <w:abstractNum w:abstractNumId="6" w15:restartNumberingAfterBreak="0">
     <w:nsid w:val="56721C69"/>
     <w:multiLevelType w:val="hybridMultilevel"/>
     <w:tmpl w:val="995E227C"/>
@@ -799,7 +1080,7 @@
       </w:pPr>
     </w:lvl>
   </w:abstractNum>
-  <w:abstractNum w:abstractNumId="6" w15:restartNumberingAfterBreak="0">
+  <w:abstractNum w:abstractNumId="7" w15:restartNumberingAfterBreak="0">
     <w:nsid w:val="5C0D36CD"/>
     <w:multiLevelType w:val="multilevel"/>
     <w:tmpl w:val="2E20ED5A"/>
@@ -912,7 +1193,7 @@
       </w:rPr>
     </w:lvl>
   </w:abstractNum>
-  <w:abstractNum w:abstractNumId="7" w15:restartNumberingAfterBreak="0">
+  <w:abstractNum w:abstractNumId="8" w15:restartNumberingAfterBreak="0">
     <w:nsid w:val="60560006"/>
     <w:multiLevelType w:val="hybridMultilevel"/>
     <w:tmpl w:val="00169ADE"/>
@@ -1001,7 +1282,7 @@
       </w:pPr>
     </w:lvl>
   </w:abstractNum>
-  <w:abstractNum w:abstractNumId="8" w15:restartNumberingAfterBreak="0">
+  <w:abstractNum w:abstractNumId="9" w15:restartNumberingAfterBreak="0">
     <w:nsid w:val="64347531"/>
     <w:multiLevelType w:val="hybridMultilevel"/>
     <w:tmpl w:val="5E0A3962"/>
@@ -1090,7 +1371,7 @@
       </w:pPr>
     </w:lvl>
   </w:abstractNum>
-  <w:abstractNum w:abstractNumId="9" w15:restartNumberingAfterBreak="0">
+  <w:abstractNum w:abstractNumId="10" w15:restartNumberingAfterBreak="0">
     <w:nsid w:val="6B7A7424"/>
     <w:multiLevelType w:val="hybridMultilevel"/>
     <w:tmpl w:val="49743A66"/>
@@ -1179,7 +1460,7 @@
       </w:pPr>
     </w:lvl>
   </w:abstractNum>
-  <w:abstractNum w:abstractNumId="10" w15:restartNumberingAfterBreak="0">
+  <w:abstractNum w:abstractNumId="11" w15:restartNumberingAfterBreak="0">
     <w:nsid w:val="70D74119"/>
     <w:multiLevelType w:val="multilevel"/>
     <w:tmpl w:val="5A7A8296"/>
@@ -1310,7 +1591,7 @@
       </w:rPr>
     </w:lvl>
   </w:abstractNum>
-  <w:abstractNum w:abstractNumId="11" w15:restartNumberingAfterBreak="0">
+  <w:abstractNum w:abstractNumId="12" w15:restartNumberingAfterBreak="0">
     <w:nsid w:val="71F74EA7"/>
     <w:multiLevelType w:val="hybridMultilevel"/>
     <w:tmpl w:val="9A120ED2"/>
@@ -1400,28 +1681,28 @@
     </w:lvl>
   </w:abstractNum>
   <w:num w:numId="1">
-    <w:abstractNumId w:val="6"/>
+    <w:abstractNumId w:val="7"/>
   </w:num>
   <w:num w:numId="2">
+    <w:abstractNumId w:val="10"/>
+  </w:num>
+  <w:num w:numId="3">
+    <w:abstractNumId w:val="8"/>
+  </w:num>
+  <w:num w:numId="4">
     <w:abstractNumId w:val="9"/>
   </w:num>
-  <w:num w:numId="3">
-    <w:abstractNumId w:val="7"/>
-  </w:num>
-  <w:num w:numId="4">
-    <w:abstractNumId w:val="8"/>
-  </w:num>
   <w:num w:numId="5">
-    <w:abstractNumId w:val="5"/>
+    <w:abstractNumId w:val="6"/>
   </w:num>
   <w:num w:numId="6">
     <w:abstractNumId w:val="3"/>
   </w:num>
   <w:num w:numId="7">
-    <w:abstractNumId w:val="4"/>
+    <w:abstractNumId w:val="5"/>
   </w:num>
   <w:num w:numId="8">
-    <w:abstractNumId w:val="10"/>
+    <w:abstractNumId w:val="11"/>
   </w:num>
   <w:num w:numId="9">
     <w:abstractNumId w:val="2"/>
@@ -1433,10 +1714,10 @@
     <w:abstractNumId w:val="1"/>
   </w:num>
   <w:num w:numId="12">
-    <w:abstractNumId w:val="11"/>
+    <w:abstractNumId w:val="12"/>
   </w:num>
   <w:num w:numId="13">
-    <w:abstractNumId w:val="11"/>
+    <w:abstractNumId w:val="12"/>
     <w:lvlOverride w:ilvl="0">
       <w:startOverride w:val="1"/>
     </w:lvlOverride>
@@ -1465,6 +1746,9 @@
       <w:startOverride w:val="1"/>
     </w:lvlOverride>
   </w:num>
+  <w:num w:numId="14">
+    <w:abstractNumId w:val="4"/>
+  </w:num>
 </w:numbering>
 </file>
 
@@ -1485,7 +1769,7 @@
       </w:pPr>
     </w:pPrDefault>
   </w:docDefaults>
-  <w:latentStyles w:defLockedState="0" w:defUIPriority="99" w:defSemiHidden="0" w:defUnhideWhenUsed="0" w:defQFormat="0" w:count="375">
+  <w:latentStyles w:defLockedState="0" w:defUIPriority="99" w:defSemiHidden="0" w:defUnhideWhenUsed="0" w:defQFormat="0" w:count="376">
     <w:lsdException w:name="Normal" w:uiPriority="0" w:qFormat="1"/>
     <w:lsdException w:name="heading 1" w:uiPriority="9" w:qFormat="1"/>
     <w:lsdException w:name="heading 2" w:semiHidden="1" w:uiPriority="9" w:unhideWhenUsed="1" w:qFormat="1"/>
@@ -1591,7 +1875,6 @@
     <w:lsdException w:name="HTML Sample" w:semiHidden="1" w:unhideWhenUsed="1"/>
     <w:lsdException w:name="HTML Typewriter" w:semiHidden="1" w:unhideWhenUsed="1"/>
     <w:lsdException w:name="HTML Variable" w:semiHidden="1" w:unhideWhenUsed="1"/>
-    <w:lsdException w:name="Normal Table" w:semiHidden="1" w:unhideWhenUsed="1"/>
     <w:lsdException w:name="annotation subject" w:semiHidden="1" w:unhideWhenUsed="1"/>
     <w:lsdException w:name="No List" w:semiHidden="1" w:unhideWhenUsed="1"/>
     <w:lsdException w:name="Outline List 1" w:semiHidden="1" w:unhideWhenUsed="1"/>
@@ -1638,10 +1921,8 @@
     <w:lsdException w:name="Table Subtle 2" w:semiHidden="1" w:unhideWhenUsed="1"/>
     <w:lsdException w:name="Table Web 1" w:semiHidden="1" w:unhideWhenUsed="1"/>
     <w:lsdException w:name="Table Web 2" w:semiHidden="1" w:unhideWhenUsed="1"/>
-    <w:lsdException w:name="Table Web 3" w:semiHidden="1" w:unhideWhenUsed="1"/>
     <w:lsdException w:name="Balloon Text" w:semiHidden="1" w:unhideWhenUsed="1"/>
     <w:lsdException w:name="Table Grid" w:uiPriority="39"/>
-    <w:lsdException w:name="Table Theme" w:semiHidden="1" w:unhideWhenUsed="1"/>
     <w:lsdException w:name="Placeholder Text" w:semiHidden="1"/>
     <w:lsdException w:name="No Spacing" w:uiPriority="1" w:qFormat="1"/>
     <w:lsdException w:name="Light Shading" w:uiPriority="60"/>
@@ -1861,6 +2142,7 @@
     <w:lsdException w:name="Smart Hyperlink" w:semiHidden="1" w:unhideWhenUsed="1"/>
     <w:lsdException w:name="Hashtag" w:semiHidden="1" w:unhideWhenUsed="1"/>
     <w:lsdException w:name="Unresolved Mention" w:semiHidden="1" w:unhideWhenUsed="1"/>
+    <w:lsdException w:name="Smart Link" w:semiHidden="1" w:unhideWhenUsed="1"/>
   </w:latentStyles>
   <w:style w:type="paragraph" w:default="1" w:styleId="Standard">
     <w:name w:val="Normal"/>
@@ -2470,7 +2752,7 @@
 </file>
 
 <file path=customXml/itemProps1.xml><?xml version="1.0" encoding="utf-8"?>
-<ds:datastoreItem xmlns:ds="http://schemas.openxmlformats.org/officeDocument/2006/customXml" ds:itemID="{55629F42-CBEF-450E-AE1F-F4B87E87CB9A}">
+<ds:datastoreItem xmlns:ds="http://schemas.openxmlformats.org/officeDocument/2006/customXml" ds:itemID="{E43C3E3B-88FF-4A70-B291-4D53DABB896F}">
   <ds:schemaRefs>
     <ds:schemaRef ds:uri="http://schemas.openxmlformats.org/officeDocument/2006/bibliography"/>
   </ds:schemaRefs>

</xml_diff>